<commit_message>
content table and links updated
</commit_message>
<xml_diff>
--- a/demos/ApiGatewayBasicsDemo/ApiGatewatLambdaSAM-SDK/README2.docx
+++ b/demos/ApiGatewayBasicsDemo/ApiGatewatLambdaSAM-SDK/README2.docx
@@ -83,7 +83,47 @@
           <w:szCs w:val="20"/>
           <w:lang w:val="en-US"/>
         </w:rPr>
-        <w:t xml:space="preserve">This demo includes a better structure demonstration of the same concepts found under the other-files/serverlessPOC2 folder. </w:t>
+        <w:t>This demo includes a better</w:t>
+      </w:r>
+      <w:r>
+        <w:rPr>
+          <w:b/>
+          <w:bCs/>
+          <w:sz w:val="20"/>
+          <w:szCs w:val="20"/>
+          <w:lang w:val="en-US"/>
+        </w:rPr>
+        <w:t xml:space="preserve">, simplified, </w:t>
+      </w:r>
+      <w:r>
+        <w:rPr>
+          <w:b/>
+          <w:bCs/>
+          <w:sz w:val="20"/>
+          <w:szCs w:val="20"/>
+          <w:lang w:val="en-US"/>
+        </w:rPr>
+        <w:t>structure</w:t>
+      </w:r>
+      <w:r>
+        <w:rPr>
+          <w:b/>
+          <w:bCs/>
+          <w:sz w:val="20"/>
+          <w:szCs w:val="20"/>
+          <w:lang w:val="en-US"/>
+        </w:rPr>
+        <w:t>d</w:t>
+      </w:r>
+      <w:r>
+        <w:rPr>
+          <w:b/>
+          <w:bCs/>
+          <w:sz w:val="20"/>
+          <w:szCs w:val="20"/>
+          <w:lang w:val="en-US"/>
+        </w:rPr>
+        <w:t xml:space="preserve"> demonstration of the same concepts found under the other-files/serverlessPOC2 folder. </w:t>
       </w:r>
     </w:p>
     <w:p>
@@ -951,6 +991,7 @@
         <w:rPr>
           <w:b/>
           <w:bCs/>
+          <w:noProof/>
           <w:lang w:val="en-US"/>
         </w:rPr>
         <w:drawing>
@@ -1008,23 +1049,13 @@
           <w:highlight w:val="darkBlue"/>
           <w:lang w:val="en-US"/>
         </w:rPr>
-        <w:t xml:space="preserve">SQS integration                                                                                                                                        </w:t>
+        <w:t>SQS integration                                                                                                                                        //</w:t>
       </w:r>
       <w:r>
         <w:rPr>
           <w:color w:val="FFFFFF" w:themeColor="background1"/>
           <w:sz w:val="24"/>
           <w:szCs w:val="24"/>
-          <w:highlight w:val="darkBlue"/>
-          <w:lang w:val="en-US"/>
-        </w:rPr>
-        <w:t>//</w:t>
-      </w:r>
-      <w:r>
-        <w:rPr>
-          <w:color w:val="FFFFFF" w:themeColor="background1"/>
-          <w:sz w:val="24"/>
-          <w:szCs w:val="24"/>
           <w:lang w:val="en-US"/>
         </w:rPr>
         <w:t xml:space="preserve"> </w:t>
@@ -1412,6 +1443,7 @@
       </w:pPr>
       <w:r>
         <w:rPr>
+          <w:noProof/>
           <w:color w:val="FFFFFF" w:themeColor="background1"/>
           <w:sz w:val="20"/>
           <w:szCs w:val="20"/>

</xml_diff>